<commit_message>
All but two slides and notes
</commit_message>
<xml_diff>
--- a/Australia Talk.docx
+++ b/Australia Talk.docx
@@ -136,7 +136,15 @@
         <w:t xml:space="preserve">from business luminaries like Steve Jobs </w:t>
       </w:r>
       <w:r>
-        <w:t>to top scientists like Stephen Hawking and even computer scientsists talk about programming as if it’s something that anyone can learn.</w:t>
+        <w:t xml:space="preserve">to top scientists like Stephen Hawking and even computer </w:t>
+      </w:r>
+      <w:proofErr w:type="spellStart"/>
+      <w:r>
+        <w:t>scientsists</w:t>
+      </w:r>
+      <w:proofErr w:type="spellEnd"/>
+      <w:r>
+        <w:t xml:space="preserve"> talk about programming as if it’s something that anyone can learn.</w:t>
       </w:r>
     </w:p>
     <w:p/>
@@ -151,7 +159,15 @@
         <w:t xml:space="preserve">But, if that’s the case, why is it that </w:t>
       </w:r>
       <w:r>
-        <w:t>programming continues to be such a…well….non-diverse field?</w:t>
+        <w:t>programming continues to be such a…well…</w:t>
+      </w:r>
+      <w:proofErr w:type="gramStart"/>
+      <w:r>
+        <w:t>.non</w:t>
+      </w:r>
+      <w:proofErr w:type="gramEnd"/>
+      <w:r>
+        <w:t>-diverse field?</w:t>
       </w:r>
     </w:p>
     <w:p/>
@@ -221,14 +237,38 @@
     <w:p/>
     <w:p>
       <w:r>
-        <w:t>A lot of people have focused on how to get more diverse candidates into the pipeline.  From making sure that women and minorities are fairly evaluated in the hiring process, to recruiting from sources other than comp sci graduates to helping encourage more girls to consider computer science degrees in the first place.  G</w:t>
+        <w:t xml:space="preserve">A lot of people have focused on how to get more diverse candidates into the pipeline.  From making sure that women and minorities are fairly evaluated in the hiring process, to recruiting from sources other than comp </w:t>
+      </w:r>
+      <w:proofErr w:type="spellStart"/>
+      <w:r>
+        <w:t>sci</w:t>
+      </w:r>
+      <w:proofErr w:type="spellEnd"/>
+      <w:r>
+        <w:t xml:space="preserve"> graduates to helping encourage more girls to consider computer science degrees in the first place.  G</w:t>
       </w:r>
       <w:r>
         <w:t xml:space="preserve">oogle has actually been focusing on this – even having initiatives to work with </w:t>
       </w:r>
       <w:r>
         <w:lastRenderedPageBreak/>
-        <w:t>Hollywood to make sure that there are positive portrayals of female/minority computer programs in t.v. shows.</w:t>
+        <w:t xml:space="preserve">Hollywood to make sure that there are positive portrayals of female/minority computer programs in </w:t>
+      </w:r>
+      <w:proofErr w:type="spellStart"/>
+      <w:r>
+        <w:t>t.v</w:t>
+      </w:r>
+      <w:proofErr w:type="spellEnd"/>
+      <w:r>
+        <w:t xml:space="preserve">. </w:t>
+      </w:r>
+      <w:proofErr w:type="gramStart"/>
+      <w:r>
+        <w:t>shows</w:t>
+      </w:r>
+      <w:proofErr w:type="gramEnd"/>
+      <w:r>
+        <w:t>.</w:t>
       </w:r>
     </w:p>
     <w:p/>
@@ -252,25 +292,54 @@
     <w:p/>
     <w:p>
       <w:r>
-        <w:t>I’ve often heard diversity in tech be compared to a leaky bucket…..you can keep dumping new people into the top, but, if they drop right out of the bottom, you haven’t accomplished much…well, that’s not true….you’ve possibly dashed some dreams and made it even less likely certain people will pursue careers in tech.</w:t>
-      </w:r>
-    </w:p>
-    <w:p/>
-    <w:p>
-      <w:r>
-        <w:t>Kind of depressing…..</w:t>
-      </w:r>
-    </w:p>
-    <w:p/>
-    <w:p>
-      <w:r>
-        <w:t xml:space="preserve">But there’s still hope.  There are direct actions that you can take to make sure that your dev team </w:t>
+        <w:t xml:space="preserve">I’ve often heard diversity in tech be compared to a leaky </w:t>
+      </w:r>
+      <w:proofErr w:type="gramStart"/>
+      <w:r>
+        <w:t>bucket…..you</w:t>
+      </w:r>
+      <w:proofErr w:type="gramEnd"/>
+      <w:r>
+        <w:t xml:space="preserve"> can keep dumping new people into the top, but, if they drop right out of the bottom, you haven’t accomplished much…well, that’s not true….you’ve possibly dashed some dreams and made it even less likely certain people will pursue careers in tech.</w:t>
+      </w:r>
+    </w:p>
+    <w:p/>
+    <w:p>
+      <w:r>
+        <w:t xml:space="preserve">Kind of </w:t>
+      </w:r>
+      <w:proofErr w:type="gramStart"/>
+      <w:r>
+        <w:t>depressing…..</w:t>
+      </w:r>
+      <w:proofErr w:type="gramEnd"/>
+    </w:p>
+    <w:p/>
+    <w:p>
+      <w:r>
+        <w:t xml:space="preserve">But there’s still hope.  There are direct actions that you can take to make sure that your </w:t>
+      </w:r>
+      <w:proofErr w:type="spellStart"/>
+      <w:r>
+        <w:t>dev</w:t>
+      </w:r>
+      <w:proofErr w:type="spellEnd"/>
+      <w:r>
+        <w:t xml:space="preserve"> team </w:t>
       </w:r>
       <w:r>
         <w:t>is welcoming to a wide variety of people.</w:t>
       </w:r>
       <w:r>
-        <w:t xml:space="preserve">  I’ll cover 3 of them….because 3 is a good number and I don’t want to keep you here all day.</w:t>
+        <w:t xml:space="preserve">  I’ll cover 3 of them…</w:t>
+      </w:r>
+      <w:proofErr w:type="gramStart"/>
+      <w:r>
+        <w:t>.because</w:t>
+      </w:r>
+      <w:proofErr w:type="gramEnd"/>
+      <w:r>
+        <w:t xml:space="preserve"> 3 is a good number and I don’t want to keep you here all day.</w:t>
       </w:r>
     </w:p>
     <w:p/>
@@ -284,8 +353,13 @@
       <w:r>
         <w:t>…</w:t>
       </w:r>
-      <w:r>
-        <w:t>because everyone’s favorite police are the language police</w:t>
+      <w:proofErr w:type="gramStart"/>
+      <w:r>
+        <w:t>because</w:t>
+      </w:r>
+      <w:proofErr w:type="gramEnd"/>
+      <w:r>
+        <w:t xml:space="preserve"> everyone’s favorite police are the language police</w:t>
       </w:r>
     </w:p>
     <w:p/>
@@ -297,7 +371,15 @@
         <w:t>t</w:t>
       </w:r>
       <w:r>
-        <w:t xml:space="preserve"> May, a prominent Rubyist tweeted that the best part of being in management was being able to set a culture of non-tolerance for racist or sexist jokes.  In her previous jobs, especially as a junior</w:t>
+        <w:t xml:space="preserve"> May, a prominent </w:t>
+      </w:r>
+      <w:proofErr w:type="spellStart"/>
+      <w:r>
+        <w:t>Rubyist</w:t>
+      </w:r>
+      <w:proofErr w:type="spellEnd"/>
+      <w:r>
+        <w:t xml:space="preserve"> tweeted that the best part of being in management was being able to set a culture of non-tolerance for racist or sexist jokes.  In her previous jobs, especially as a junior</w:t>
       </w:r>
       <w:r>
         <w:t xml:space="preserve"> team member</w:t>
@@ -348,7 +430,15 @@
         <w:t xml:space="preserve">very </w:t>
       </w:r>
       <w:r>
-        <w:t xml:space="preserve">few who had spoken up at best were told “Yeah….that’s how that guy is.  Just ignore him.”  And at worst were told </w:t>
+        <w:t>few who had spoken up at best were told “Yeah…</w:t>
+      </w:r>
+      <w:proofErr w:type="gramStart"/>
+      <w:r>
+        <w:t>.that’s</w:t>
+      </w:r>
+      <w:proofErr w:type="gramEnd"/>
+      <w:r>
+        <w:t xml:space="preserve"> how that guy is.  Just ignore him.”  And at worst were told </w:t>
       </w:r>
       <w:r>
         <w:t xml:space="preserve">they were being overly sensitive.  Most just didn’t say anything at all.  And that’s the thing, whether justified or not non-traditional developers largely felt that speaking up wouldn’t do them any good.  Instead, they were all </w:t>
@@ -434,7 +524,15 @@
     <w:p/>
     <w:p>
       <w:r>
-        <w:t xml:space="preserve">This is the Anti-Cat-Photo Party (the ACPP).  They’re a single issue party working tirelessly to remove cat photos from the internet.  </w:t>
+        <w:t xml:space="preserve">This is the Anti-Cat-Photo Party (the ACPP).  They’re a </w:t>
+      </w:r>
+      <w:proofErr w:type="gramStart"/>
+      <w:r>
+        <w:t>single issue</w:t>
+      </w:r>
+      <w:proofErr w:type="gramEnd"/>
+      <w:r>
+        <w:t xml:space="preserve"> party working tirelessly to remove cat photos from the internet.  </w:t>
       </w:r>
       <w:r>
         <w:t>Imagine for a moment you’re</w:t>
@@ -446,13 +544,29 @@
         <w:t xml:space="preserve">Tuesday afternoon meeting.  In the small talk beforehand, your manager says, “Have you heard about these idiots who hate </w:t>
       </w:r>
       <w:r>
-        <w:t>cats….are they insane?  Who wants fewer cat photos on the internet?”</w:t>
-      </w:r>
-    </w:p>
-    <w:p/>
-    <w:p>
-      <w:r>
-        <w:t xml:space="preserve">Now, if you happen to be a member of the ACPP, chances are, you are going to bury that secret deeeeep down inside.  </w:t>
+        <w:t>cats…</w:t>
+      </w:r>
+      <w:proofErr w:type="gramStart"/>
+      <w:r>
+        <w:t>.are</w:t>
+      </w:r>
+      <w:proofErr w:type="gramEnd"/>
+      <w:r>
+        <w:t xml:space="preserve"> they insane?  Who wants fewer cat photos on the internet?”</w:t>
+      </w:r>
+    </w:p>
+    <w:p/>
+    <w:p>
+      <w:r>
+        <w:t xml:space="preserve">Now, if you happen to be a member of the ACPP, chances are, you are going to bury that secret </w:t>
+      </w:r>
+      <w:proofErr w:type="spellStart"/>
+      <w:r>
+        <w:t>deeeeep</w:t>
+      </w:r>
+      <w:proofErr w:type="spellEnd"/>
+      <w:r>
+        <w:t xml:space="preserve"> down inside.  </w:t>
       </w:r>
       <w:r>
         <w:t>I’m not a career coach, but, in general, having your boss think you’re an insane idiot is not going to put you on the fast track to promotion.  Even if you aren’t affiliated with that party, the message is still clear – disagreeing with the boss is dangerous.</w:t>
@@ -488,7 +602,15 @@
     <w:p/>
     <w:p>
       <w:r>
-        <w:t>That’s incredibly powerful for non-traditional team members.  Whether they’re 20 years older than the rest of the team, the only member with a kid, the only person that didn’t graduate from an ivy league school (or at all) or the only minority on your team</w:t>
+        <w:t xml:space="preserve">That’s incredibly powerful for non-traditional team members.  Whether they’re 20 years older than the rest of the team, the only member with a kid, the only person that didn’t graduate from an </w:t>
+      </w:r>
+      <w:proofErr w:type="gramStart"/>
+      <w:r>
+        <w:t>ivy league</w:t>
+      </w:r>
+      <w:proofErr w:type="gramEnd"/>
+      <w:r>
+        <w:t xml:space="preserve"> school (or at all) or the only minority on your team</w:t>
       </w:r>
       <w:r>
         <w:t xml:space="preserve"> – they already know that they don’t ‘fit’ quite as naturally as the rest of the staff.  Creating a team where ideas can be discussed openly, where people are able to disagree without picking up negative labels (as long as they can argue their position well) will serve you and your team well. </w:t>
@@ -532,8 +654,13 @@
     <w:p/>
     <w:p>
       <w:r>
-        <w:t>By contrast, men were more likely to receive a type of mentorship they labeled as ‘sponsorship’ – they’d have mentors that were much higher in the organization than them aggressively put them up for promotions and new opportunities.  Their mentors help them plan their moves and publicly endorse their authority.  Having a sponsor strongly correlated with achieving higher positions in the company (and, as a result, higher pay).</w:t>
-      </w:r>
+        <w:t xml:space="preserve">By contrast, men were more likely to receive a type of mentorship they labeled as ‘sponsorship’ – they’d have mentors that were much higher in the organization than them aggressively put them up for promotions and new opportunities.  Their mentors help them plan their moves and publicly endorse their authority.  </w:t>
+      </w:r>
+      <w:proofErr w:type="gramStart"/>
+      <w:r>
+        <w:t>Having a sponsor strongly correlated with achieving higher positions in the company (and, as a result, higher pay).</w:t>
+      </w:r>
+      <w:proofErr w:type="gramEnd"/>
     </w:p>
     <w:p/>
     <w:p>
@@ -547,31 +674,84 @@
     <w:p/>
     <w:p>
       <w:r>
-        <w:t>The good news is you don’t have to look like someone in order to be able to mentor them!</w:t>
-      </w:r>
-    </w:p>
-    <w:p/>
-    <w:p>
-      <w:r>
-        <w:t>This is Dorab circa 2005.  Technically Dr. Dorab Patel Ph.D.</w:t>
-      </w:r>
-    </w:p>
-    <w:p/>
-    <w:p>
-      <w:r>
-        <w:t>And this is Jessica Rudder…well, technically Jessica Fields B.F.A. (but you don’t see me bragging about it).  Dorab and I did not have much in common.  We can start with the obvious – he prefers Star Trek while I prefer Star Wars.  They’re both excellent franchises…but we have our preferences.</w:t>
-      </w:r>
-    </w:p>
-    <w:p/>
-    <w:p>
-      <w:r>
-        <w:t>Dorab grew up in Northern India.  I grew up in the middle of the United States.  Dorab got a Ph.D. in computer science from UCLA.  I got a bachelor of fine arts from NYU.  He’s the CTO and technical cofounder of an engineering company.  I was hired to do keywords and ad copy for their clients.</w:t>
-      </w:r>
-    </w:p>
-    <w:p/>
-    <w:p>
-      <w:r>
-        <w:t xml:space="preserve">We did not have much in common, but, when I told Dorab I was interested in learning to code, he took me at my word.   </w:t>
+        <w:t xml:space="preserve">The good news is you don’t have to look like someone in order to be able to mentor </w:t>
+      </w:r>
+      <w:proofErr w:type="gramStart"/>
+      <w:r>
+        <w:t>them</w:t>
+      </w:r>
+      <w:proofErr w:type="gramEnd"/>
+      <w:r>
+        <w:t>!</w:t>
+      </w:r>
+    </w:p>
+    <w:p/>
+    <w:p>
+      <w:r>
+        <w:t xml:space="preserve">This is </w:t>
+      </w:r>
+      <w:proofErr w:type="spellStart"/>
+      <w:r>
+        <w:t>Dorab</w:t>
+      </w:r>
+      <w:proofErr w:type="spellEnd"/>
+      <w:r>
+        <w:t xml:space="preserve"> circa 2005.  Technically Dr. </w:t>
+      </w:r>
+      <w:proofErr w:type="spellStart"/>
+      <w:r>
+        <w:t>Dorab</w:t>
+      </w:r>
+      <w:proofErr w:type="spellEnd"/>
+      <w:r>
+        <w:t xml:space="preserve"> Patel Ph.D.</w:t>
+      </w:r>
+    </w:p>
+    <w:p/>
+    <w:p>
+      <w:r>
+        <w:t xml:space="preserve">And this is Jessica Rudder…well, technically Jessica Fields B.F.A. (but you don’t see me bragging about it).  </w:t>
+      </w:r>
+      <w:proofErr w:type="spellStart"/>
+      <w:r>
+        <w:t>Dorab</w:t>
+      </w:r>
+      <w:proofErr w:type="spellEnd"/>
+      <w:r>
+        <w:t xml:space="preserve"> and I did not have much in common.  We can start with the obvious – he prefers Star Trek while I prefer Star Wars.  They’re both excellent franchises…but we have our preferences.</w:t>
+      </w:r>
+    </w:p>
+    <w:p/>
+    <w:p>
+      <w:proofErr w:type="spellStart"/>
+      <w:r>
+        <w:t>Dorab</w:t>
+      </w:r>
+      <w:proofErr w:type="spellEnd"/>
+      <w:r>
+        <w:t xml:space="preserve"> grew up in Northern India.  I grew up in the middle of the United States.  </w:t>
+      </w:r>
+      <w:proofErr w:type="spellStart"/>
+      <w:r>
+        <w:t>Dorab</w:t>
+      </w:r>
+      <w:proofErr w:type="spellEnd"/>
+      <w:r>
+        <w:t xml:space="preserve"> got a Ph.D. in computer science from UCLA.  I got a bachelor of fine arts from NYU.  He’s the CTO and technical cofounder of an engineering company.  I was hired to do keywords and ad copy for their clients.</w:t>
+      </w:r>
+    </w:p>
+    <w:p/>
+    <w:p>
+      <w:r>
+        <w:t xml:space="preserve">We did not have much in common, but, when I told </w:t>
+      </w:r>
+      <w:proofErr w:type="spellStart"/>
+      <w:r>
+        <w:t>Dorab</w:t>
+      </w:r>
+      <w:proofErr w:type="spellEnd"/>
+      <w:r>
+        <w:t xml:space="preserve"> I was interested in learning to code, he took me at my word.   </w:t>
       </w:r>
       <w:r>
         <w:t xml:space="preserve">When the feed file was broken, he taught </w:t>
@@ -583,7 +763,23 @@
         <w:t xml:space="preserve"> how to use FTP to grab the file so </w:t>
       </w:r>
       <w:r>
-        <w:t xml:space="preserve">I could prase the XML on my own and find the issue.  And he wouldn’t let me use Filezilla no matter how many times I insisted it would be quicker to ‘point and click’.   </w:t>
+        <w:t xml:space="preserve">I could </w:t>
+      </w:r>
+      <w:proofErr w:type="spellStart"/>
+      <w:r>
+        <w:t>prase</w:t>
+      </w:r>
+      <w:proofErr w:type="spellEnd"/>
+      <w:r>
+        <w:t xml:space="preserve"> the XML on my own and find the issue.  And he wouldn’t let me use </w:t>
+      </w:r>
+      <w:proofErr w:type="spellStart"/>
+      <w:r>
+        <w:t>Filezilla</w:t>
+      </w:r>
+      <w:proofErr w:type="spellEnd"/>
+      <w:r>
+        <w:t xml:space="preserve"> no matter how many times I insisted it would be quicker to ‘point and click’.   </w:t>
       </w:r>
       <w:r>
         <w:t>“Learn to use the terminal</w:t>
@@ -601,7 +797,23 @@
         <w:t xml:space="preserve">When </w:t>
       </w:r>
       <w:r>
-        <w:t>I needed data that wasn’t available in our standard reports, Dorab spent hours teaching me how to use SQL to write custom queries to the database.  Now that I have experience as a dev, it blows my mind that he let me anywhere near the production database.  He just trusted I wouldn’t royally screw things up.</w:t>
+        <w:t xml:space="preserve">I needed data that wasn’t available in our standard reports, </w:t>
+      </w:r>
+      <w:proofErr w:type="spellStart"/>
+      <w:r>
+        <w:t>Dorab</w:t>
+      </w:r>
+      <w:proofErr w:type="spellEnd"/>
+      <w:r>
+        <w:t xml:space="preserve"> spent hours teaching me how to use SQL to write custom queries to the database.  Now that I have experience as a </w:t>
+      </w:r>
+      <w:proofErr w:type="spellStart"/>
+      <w:r>
+        <w:t>dev</w:t>
+      </w:r>
+      <w:proofErr w:type="spellEnd"/>
+      <w:r>
+        <w:t>, it blows my mind that he let me anywhere near the production database.  He just trusted I wouldn’t royally screw things up.</w:t>
       </w:r>
     </w:p>
     <w:p/>
@@ -612,8 +824,13 @@
       <w:r>
         <w:t xml:space="preserve">ford announced that they were going to be running their Introduction to AI course for free online, </w:t>
       </w:r>
-      <w:r>
-        <w:t>Dorab made sure that I was signed up for it.  He also talked me down from a ledge when I panicked about whether or not I could do the material since I barely knew Python and I hadn’t touched statistics in almost 5 years.</w:t>
+      <w:proofErr w:type="spellStart"/>
+      <w:r>
+        <w:t>Dorab</w:t>
+      </w:r>
+      <w:proofErr w:type="spellEnd"/>
+      <w:r>
+        <w:t xml:space="preserve"> made sure that I was signed up for it.  He also talked me down from a ledge when I panicked about whether or not I could do the material since I barely knew Python and I hadn’t touched statistics in almost 5 years.</w:t>
       </w:r>
     </w:p>
     <w:p/>
@@ -634,7 +851,23 @@
         <w:t>Gödel</w:t>
       </w:r>
       <w:r>
-        <w:t>, Escher, Bach sitting on my desk.  For those of you that aren’t familiar, it is over 700 pages about how everything in life springs from recursion.  I read that monster and learned a whole lot about recursion.  I also learned not to whine to Dorab about hating something I really just didn’t understand.</w:t>
+        <w:t xml:space="preserve">, Escher, </w:t>
+      </w:r>
+      <w:proofErr w:type="gramStart"/>
+      <w:r>
+        <w:t>Bach</w:t>
+      </w:r>
+      <w:proofErr w:type="gramEnd"/>
+      <w:r>
+        <w:t xml:space="preserve"> sitting on my desk.  For those of you that aren’t familiar, it is over 700 pages about how everything in life springs from recursion.  I read that monster and learned a whole lot about recursion.  I also learned not to whine to </w:t>
+      </w:r>
+      <w:proofErr w:type="spellStart"/>
+      <w:r>
+        <w:t>Dorab</w:t>
+      </w:r>
+      <w:proofErr w:type="spellEnd"/>
+      <w:r>
+        <w:t xml:space="preserve"> about hating something I really just didn’t understand.</w:t>
       </w:r>
     </w:p>
     <w:p/>
@@ -652,10 +885,42 @@
         <w:t xml:space="preserve"> and we’re super excited to be expanding to online education this year with our Learn platform</w:t>
       </w:r>
       <w:r>
-        <w:t xml:space="preserve">. – I understood people’s curiosity, especially since coding immersives were newer </w:t>
-      </w:r>
-      <w:r>
-        <w:t xml:space="preserve">at that point.  The questions definitely didn’t hurt my feelings….but, something cool happened.  I got an email from Dorab that said, “Saw this and thought of you” with a link to this shirt….a programming inside joke. </w:t>
+        <w:t xml:space="preserve">. – I understood people’s curiosity, especially since coding </w:t>
+      </w:r>
+      <w:proofErr w:type="spellStart"/>
+      <w:r>
+        <w:t>immersives</w:t>
+      </w:r>
+      <w:proofErr w:type="spellEnd"/>
+      <w:r>
+        <w:t xml:space="preserve"> were newer </w:t>
+      </w:r>
+      <w:r>
+        <w:t>at that point.  The questions definitely didn’t hurt my feelings…</w:t>
+      </w:r>
+      <w:proofErr w:type="gramStart"/>
+      <w:r>
+        <w:t>.but</w:t>
+      </w:r>
+      <w:proofErr w:type="gramEnd"/>
+      <w:r>
+        <w:t xml:space="preserve">, something cool happened.  I got an email from </w:t>
+      </w:r>
+      <w:proofErr w:type="spellStart"/>
+      <w:r>
+        <w:t>Dorab</w:t>
+      </w:r>
+      <w:proofErr w:type="spellEnd"/>
+      <w:r>
+        <w:t xml:space="preserve"> that said, “Saw this and thought of you” with a link to this shirt…</w:t>
+      </w:r>
+      <w:proofErr w:type="gramStart"/>
+      <w:r>
+        <w:t>.a</w:t>
+      </w:r>
+      <w:proofErr w:type="gramEnd"/>
+      <w:r>
+        <w:t xml:space="preserve"> programming inside joke. </w:t>
       </w:r>
     </w:p>
     <w:p/>
@@ -663,8 +928,13 @@
       <w:r>
         <w:t xml:space="preserve">If </w:t>
       </w:r>
-      <w:r>
-        <w:t xml:space="preserve">Dorab had </w:t>
+      <w:proofErr w:type="spellStart"/>
+      <w:r>
+        <w:t>Dorab</w:t>
+      </w:r>
+      <w:proofErr w:type="spellEnd"/>
+      <w:r>
+        <w:t xml:space="preserve"> had </w:t>
       </w:r>
       <w:r>
         <w:t>only thought to mentor a p</w:t>
@@ -673,13 +943,21 @@
         <w:t>lucky young g</w:t>
       </w:r>
       <w:r>
-        <w:t xml:space="preserve">uy that reminded him of himself, </w:t>
+        <w:t>uy that reminded him of himself</w:t>
+      </w:r>
+      <w:proofErr w:type="gramStart"/>
+      <w:r>
+        <w:t xml:space="preserve">, </w:t>
       </w:r>
       <w:r>
         <w:t xml:space="preserve"> </w:t>
       </w:r>
       <w:r>
-        <w:t>I’d probably be sitting in a marketing meeting right now still wishing I could become a programmer</w:t>
+        <w:t>I’d</w:t>
+      </w:r>
+      <w:proofErr w:type="gramEnd"/>
+      <w:r>
+        <w:t xml:space="preserve"> probably be sitting in a marketing meeting right now still wishing I could become a programmer</w:t>
       </w:r>
     </w:p>
     <w:p/>
@@ -688,7 +966,15 @@
         <w:t xml:space="preserve">If you want to have a diverse team, you need to mentor a diverse array of people.  And the mentorship needs to focus on helping them reach their goals whether it’s taking on more complex projects or working toward a position in management.  If your mentors are spending more time telling non-traditional developers to be careful about their tone, watch what they wear or to smile than they are helping them to level up their skills, you need to revamp your program.  </w:t>
       </w:r>
       <w:r>
-        <w:t>If you don’t have a program in place, get one started – everyone, especially junior developers should have a mentor.  There’s a lot of great research out there regarding what types of programs work best – I’m happy to share it with anyone that’s interested.  Or, you know….Google.</w:t>
+        <w:t>If you don’t have a program in place, get one started – everyone, especially junior developers should have a mentor.  There’s a lot of great research out there regarding what types of programs work best – I’m happy to share it with anyone that’s interested.  Or, you know…</w:t>
+      </w:r>
+      <w:proofErr w:type="gramStart"/>
+      <w:r>
+        <w:t>.Google</w:t>
+      </w:r>
+      <w:proofErr w:type="gramEnd"/>
+      <w:r>
+        <w:t>.</w:t>
       </w:r>
     </w:p>
     <w:p/>
@@ -698,8 +984,13 @@
       </w:r>
     </w:p>
     <w:p>
-      <w:r>
-        <w:t>the things you actually do</w:t>
+      <w:proofErr w:type="gramStart"/>
+      <w:r>
+        <w:t>the</w:t>
+      </w:r>
+      <w:proofErr w:type="gramEnd"/>
+      <w:r>
+        <w:t xml:space="preserve"> things you actually do</w:t>
       </w:r>
     </w:p>
     <w:p>
@@ -713,7 +1004,15 @@
         <w:t>m</w:t>
       </w:r>
       <w:r>
-        <w:t xml:space="preserve">bled, half memorized company values, a link to the “what it’s like to work here page” or a shrug and an “I dunno”.  </w:t>
+        <w:t xml:space="preserve">bled, half memorized company values, a link to the “what it’s like to work here page” or a shrug and an “I </w:t>
+      </w:r>
+      <w:proofErr w:type="spellStart"/>
+      <w:r>
+        <w:t>dunno</w:t>
+      </w:r>
+      <w:proofErr w:type="spellEnd"/>
+      <w:r>
+        <w:t xml:space="preserve">”.  </w:t>
       </w:r>
       <w:r>
         <w:t>Culture is hard – hard to define and even harder to put in place.  One important thing to remember is that simply saying something is your culture doesn’t make it so.  It’s not m</w:t>
@@ -760,8 +1059,13 @@
     </w:p>
     <w:p/>
     <w:p>
-      <w:r>
-        <w:t>Ping pong table!</w:t>
+      <w:proofErr w:type="gramStart"/>
+      <w:r>
+        <w:t>Ping pong</w:t>
+      </w:r>
+      <w:proofErr w:type="gramEnd"/>
+      <w:r>
+        <w:t xml:space="preserve"> table!</w:t>
       </w:r>
     </w:p>
     <w:p>
@@ -775,20 +1079,57 @@
       </w:r>
     </w:p>
     <w:p>
-      <w:r>
-        <w:t>Work hard, play harder! Woooooooo! High five!</w:t>
-      </w:r>
-    </w:p>
-    <w:p/>
-    <w:p>
-      <w:r>
-        <w:t>If you’re a 24 year old frat boy, it probably sounds like heaven…but, if you’re trying to build a diverse tech team, it’s more like… hegemony.</w:t>
-      </w:r>
-    </w:p>
-    <w:p/>
-    <w:p>
-      <w:r>
-        <w:t>Now, hold on, before you think I’m all smart and fancy, I had no idea what that word meant before a couple weeks ago. That’s when my Ancient Greek reading husband told me about this disheveled gentleman, Xenophon, and how he used that Greek root to talk about the political dominance of one particular city state within a league of city-states. They were like, ok, league! We’re all Greek here, but, you know, some of us are more Greek than others. Later, hegemony got extended beyond politics to talk about social norms. It’s not that there are rules or that my boss is banging his fist telling everyone to conform or get out, it’s there’s a dominant culture, and deviating from that culture is marked. We tend to overlook this in tech because our dominant culture is fun, and who doesn’t like fun?</w:t>
+      <w:proofErr w:type="gramStart"/>
+      <w:r>
+        <w:t>Work hard</w:t>
+      </w:r>
+      <w:proofErr w:type="gramEnd"/>
+      <w:r>
+        <w:t xml:space="preserve">, </w:t>
+      </w:r>
+      <w:proofErr w:type="gramStart"/>
+      <w:r>
+        <w:t>play harder</w:t>
+      </w:r>
+      <w:proofErr w:type="gramEnd"/>
+      <w:r>
+        <w:t xml:space="preserve">! </w:t>
+      </w:r>
+      <w:proofErr w:type="spellStart"/>
+      <w:r>
+        <w:t>Woooooooo</w:t>
+      </w:r>
+      <w:proofErr w:type="spellEnd"/>
+      <w:r>
+        <w:t>! High five!</w:t>
+      </w:r>
+    </w:p>
+    <w:p/>
+    <w:p>
+      <w:r>
+        <w:t xml:space="preserve">If you’re a </w:t>
+      </w:r>
+      <w:proofErr w:type="gramStart"/>
+      <w:r>
+        <w:t>24 year old</w:t>
+      </w:r>
+      <w:proofErr w:type="gramEnd"/>
+      <w:r>
+        <w:t xml:space="preserve"> frat boy, it probably sounds like heaven…but, if you’re trying to build a diverse tech team, it’s more like… hegemony.</w:t>
+      </w:r>
+    </w:p>
+    <w:p/>
+    <w:p>
+      <w:r>
+        <w:t xml:space="preserve">Now, hold on, before you think I’m all smart and fancy, I had no idea what that word meant before a couple weeks ago. That’s when my Ancient Greek reading husband told me about this disheveled gentleman, Xenophon, and how he used that Greek root to talk about the political dominance of one particular city state within a league of city-states. They were like, ok, league! We’re all Greek here, </w:t>
+      </w:r>
+      <w:proofErr w:type="gramStart"/>
+      <w:r>
+        <w:t>but,</w:t>
+      </w:r>
+      <w:proofErr w:type="gramEnd"/>
+      <w:r>
+        <w:t xml:space="preserve"> you know, some of us are more Greek than others. Later, hegemony got extended beyond politics to talk about social norms. It’s not that there are rules or that my boss is banging his fist telling everyone to conform or get out, it’s there’s a dominant culture, and deviating from that culture is marked. We tend to overlook this in tech because our dominant culture is fun, and who doesn’t like fun?</w:t>
       </w:r>
     </w:p>
     <w:p/>
@@ -810,30 +1151,57 @@
       </w:r>
       <w:r>
         <w:t>thought</w:t>
+      </w:r>
+      <w:r>
+        <w:t xml:space="preserve"> not drinking would be a black mark…</w:t>
+      </w:r>
+      <w:proofErr w:type="gramStart"/>
+      <w:r>
+        <w:t>Won’t</w:t>
+      </w:r>
+      <w:proofErr w:type="gramEnd"/>
+      <w:r>
+        <w:t xml:space="preserve"> drink at the party?  Not a team player.  </w:t>
+      </w:r>
+      <w:r>
+        <w:t xml:space="preserve">During the recruitment process they’d made such a big deal about their liberal drinking policy that she’d begun to think it was a ‘must drink’ culture.  </w:t>
+      </w:r>
+      <w:r>
+        <w:t>They had me talk to her because I don’t drink.  Actually, as my friend Joe put it, I’m a double weird.  I don’t drink and I don’t eat meat.  And, I know what you’re thinking…</w:t>
+      </w:r>
+      <w:proofErr w:type="gramStart"/>
+      <w:r>
+        <w:t>.who</w:t>
+      </w:r>
+      <w:proofErr w:type="gramEnd"/>
+      <w:r>
+        <w:t xml:space="preserve"> let a non-drinking vegetarian into the country…It happens.</w:t>
+      </w:r>
+    </w:p>
+    <w:p/>
+    <w:p>
+      <w:r>
+        <w:t xml:space="preserve">We got things sorted out and she was able to enjoy the party…but not everyone will have a school full of resources they can rely on to navigate cultures they’re not certain about.  This makes it especially difficult for </w:t>
+      </w:r>
+      <w:r>
+        <w:t>members of your team that are f</w:t>
+      </w:r>
+      <w:r>
+        <w:t xml:space="preserve">rom very different backgrounds.  If your team culture is built around certain </w:t>
+      </w:r>
+      <w:proofErr w:type="spellStart"/>
+      <w:r>
+        <w:t>activiites</w:t>
+      </w:r>
+      <w:proofErr w:type="spellEnd"/>
+      <w:r>
+        <w:t xml:space="preserve">, chances are, non-traditional developers are going to feel left out.  </w:t>
+      </w:r>
+      <w:r>
+        <w:t>To cope with that feeling, they’ll do what legal scholar Kenji Yoshino calls “covering” - they will take it upon themselves to hide or minimize their differences just to fit in.</w:t>
       </w:r>
       <w:bookmarkStart w:id="0" w:name="_GoBack"/>
       <w:bookmarkEnd w:id="0"/>
-      <w:r>
-        <w:t xml:space="preserve"> not drinking would be a black mark…Won’t drink at the party?  Not a team player.  </w:t>
-      </w:r>
-      <w:r>
-        <w:t xml:space="preserve">During the recruitment process they’d made such a big deal about their liberal drinking policy that she’d begun to think it was a ‘must drink’ culture.  </w:t>
-      </w:r>
-      <w:r>
-        <w:t>They had me talk to her because I don’t drink.  Actually, as my friend Joe put it, I’m a double weird.  I don’t drink and I don’t eat meat.  And, I know what you’re thinking….who let a non-drinking vegetarian into the country…It happens.</w:t>
-      </w:r>
-    </w:p>
-    <w:p/>
-    <w:p>
-      <w:r>
-        <w:t xml:space="preserve">We got things sorted out and she was able to enjoy the party…but not everyone will have a school full of resources they can rely on to navigate cultures they’re not certain about.  This makes it especially difficult for </w:t>
-      </w:r>
-      <w:r>
-        <w:t>members of your team that are f</w:t>
-      </w:r>
-      <w:r>
-        <w:t xml:space="preserve">rom very different backgrounds.  If your team culture is built around certain activiites, chances are, non-traditional developers are going to feel left out.  </w:t>
-      </w:r>
     </w:p>
     <w:p/>
     <w:p>
@@ -844,7 +1212,15 @@
         <w:t xml:space="preserve">I’m certainly not saying that you need to make sure that every activity is appealing to every member of your team.  If there are more than 2 people on your team, that would be impossible.  Instead, you should focus </w:t>
       </w:r>
       <w:r>
-        <w:t xml:space="preserve">your culture around things that are universal to being a good developer.  Things like problem solving, well-structured thinking and consuming junk food….ok….maybe not that last one.  The </w:t>
+        <w:t>your culture around things that are universal to being a good developer.  Things like problem solving, well-structured thinking and consuming junk food…</w:t>
+      </w:r>
+      <w:proofErr w:type="gramStart"/>
+      <w:r>
+        <w:t>.ok</w:t>
+      </w:r>
+      <w:proofErr w:type="gramEnd"/>
+      <w:r>
+        <w:t xml:space="preserve">….maybe not that last one.  The </w:t>
       </w:r>
       <w:r>
         <w:t>other stuff can just be bonus and since it’s not a ‘core part’ of your team culture, people won’t feel pressured to confirm.</w:t>
@@ -856,7 +1232,15 @@
         <w:t>I think it’s important to note that t</w:t>
       </w:r>
       <w:r>
-        <w:t xml:space="preserve">his isn’t a zero-sum game.   I’m not a bean counter that only cares about percentages….kick a few white guys out and suddenly the percentages are more warm and fuzzy? </w:t>
+        <w:t>his isn’t a zero-sum game.   I’m not a bean counter that only cares about percentages…</w:t>
+      </w:r>
+      <w:proofErr w:type="gramStart"/>
+      <w:r>
+        <w:t>.kick</w:t>
+      </w:r>
+      <w:proofErr w:type="gramEnd"/>
+      <w:r>
+        <w:t xml:space="preserve"> a few white guys out and suddenly the percentages are more warm and fuzzy? </w:t>
       </w:r>
       <w:r>
         <w:t xml:space="preserve"> No!  The fact is that there is room for everyone in tech.  </w:t>
@@ -874,7 +1258,15 @@
     <w:p/>
     <w:p>
       <w:r>
-        <w:t>We need all the people that are currently in tech….and all the people that are currently studying tech and then a bunch more people on top of that just to fill all of the upcoming openings.  By structuring your team in a way that supports people in reaching their goals, encourages good thinking and will make your team a place that both traditional and non-traditional programmers love to work.</w:t>
+        <w:t>We need all the people that are currently in tech…</w:t>
+      </w:r>
+      <w:proofErr w:type="gramStart"/>
+      <w:r>
+        <w:t>.and</w:t>
+      </w:r>
+      <w:proofErr w:type="gramEnd"/>
+      <w:r>
+        <w:t xml:space="preserve"> all the people that are currently studying tech and then a bunch more people on top of that just to fill all of the upcoming openings.  By structuring your team in a way that supports people in reaching their goals, encourages good thinking and will make your team a place that both traditional and non-traditional programmers love to work.</w:t>
       </w:r>
     </w:p>
     <w:p/>
@@ -883,7 +1275,15 @@
         <w:t xml:space="preserve">Then we can </w:t>
       </w:r>
       <w:r>
-        <w:t>focus on the fun stuff….like writing code.</w:t>
+        <w:t>focus on the fun stuff…</w:t>
+      </w:r>
+      <w:proofErr w:type="gramStart"/>
+      <w:r>
+        <w:t>.like</w:t>
+      </w:r>
+      <w:proofErr w:type="gramEnd"/>
+      <w:r>
+        <w:t xml:space="preserve"> writing code.</w:t>
       </w:r>
     </w:p>
     <w:p/>

</xml_diff>